<commit_message>
added lit review, report, bib update and imgs
</commit_message>
<xml_diff>
--- a/documents/report/Research notes.docx
+++ b/documents/report/Research notes.docx
@@ -224,19 +224,7 @@
           <w:rPr>
             <w:rStyle w:val="Hyperlink"/>
           </w:rPr>
-          <w:t>http://multi-science.atyp</w:t>
-        </w:r>
-        <w:r>
-          <w:rPr>
-            <w:rStyle w:val="Hyperlink"/>
-          </w:rPr>
-          <w:t>o</w:t>
-        </w:r>
-        <w:r>
-          <w:rPr>
-            <w:rStyle w:val="Hyperlink"/>
-          </w:rPr>
-          <w:t>n.com/doi/pdf/10.1260/1756-8293.3.4.183</w:t>
+          <w:t>http://multi-science.atypon.com/doi/pdf/10.1260/1756-8293.3.4.183</w:t>
         </w:r>
       </w:hyperlink>
     </w:p>
@@ -269,7 +257,19 @@
           <w:rPr>
             <w:rStyle w:val="Hyperlink"/>
           </w:rPr>
-          <w:t>http://jacr.iausari.ac.ir/article_2508_3.html</w:t>
+          <w:t>http://jacr.iausari.ac.ir/articl</w:t>
+        </w:r>
+        <w:r>
+          <w:rPr>
+            <w:rStyle w:val="Hyperlink"/>
+          </w:rPr>
+          <w:t>e</w:t>
+        </w:r>
+        <w:r>
+          <w:rPr>
+            <w:rStyle w:val="Hyperlink"/>
+          </w:rPr>
+          <w:t>_2508_3.html</w:t>
         </w:r>
       </w:hyperlink>
     </w:p>
@@ -379,7 +379,19 @@
           <w:rPr>
             <w:rStyle w:val="Hyperlink"/>
           </w:rPr>
-          <w:t>https://www.cs.auckland.ac.nz/courses/compsci742s2c/resources/p50-kurkowski.pdf</w:t>
+          <w:t>https://www.cs.auckland.a</w:t>
+        </w:r>
+        <w:r>
+          <w:rPr>
+            <w:rStyle w:val="Hyperlink"/>
+          </w:rPr>
+          <w:t>c</w:t>
+        </w:r>
+        <w:r>
+          <w:rPr>
+            <w:rStyle w:val="Hyperlink"/>
+          </w:rPr>
+          <w:t>.nz/courses/compsci742s2c/resources/p50-kurkowski.pdf</w:t>
         </w:r>
       </w:hyperlink>
     </w:p>
@@ -408,7 +420,21 @@
           <w:rPr>
             <w:rStyle w:val="Hyperlink"/>
           </w:rPr>
-          <w:t>http://citeseerx.ist.psu.edu/viewdoc/download;jsessionid=98034439AABE10EDFD04652AB8788084?doi=10.1.1.106.3553&amp;rep=rep1&amp;type=pdf</w:t>
+          <w:t>http://citeseerx.ist.ps</w:t>
+        </w:r>
+        <w:bookmarkStart w:id="0" w:name="_GoBack"/>
+        <w:bookmarkEnd w:id="0"/>
+        <w:r>
+          <w:rPr>
+            <w:rStyle w:val="Hyperlink"/>
+          </w:rPr>
+          <w:t>u</w:t>
+        </w:r>
+        <w:r>
+          <w:rPr>
+            <w:rStyle w:val="Hyperlink"/>
+          </w:rPr>
+          <w:t>.edu/viewdoc/download;jsessionid=98034439AABE10EDFD04652AB8788084?doi=10.1.1.106.3553&amp;rep=rep1&amp;type=pdf</w:t>
         </w:r>
       </w:hyperlink>
     </w:p>
@@ -534,9 +560,113 @@
       <w:r>
         <w:t xml:space="preserve"> which is useful for understanding how it works and giving a (legitimate) source for its specs</w:t>
       </w:r>
-      <w:bookmarkStart w:id="0" w:name="_GoBack"/>
-      <w:bookmarkEnd w:id="0"/>
-    </w:p>
+    </w:p>
+    <w:p>
+      <w:r>
+        <w:rPr>
+          <w:b/>
+        </w:rPr>
+        <w:t>Networked UAVs as aerial sensor network for disaster management applications</w:t>
+      </w:r>
+    </w:p>
+    <w:p>
+      <w:hyperlink r:id="rId21" w:anchor="/page-1" w:history="1">
+        <w:r>
+          <w:rPr>
+            <w:rStyle w:val="Hyperlink"/>
+          </w:rPr>
+          <w:t>http://link.springer.com/article/10.1007/s00502-010-0717-2#/page-1</w:t>
+        </w:r>
+      </w:hyperlink>
+    </w:p>
+    <w:p>
+      <w:r>
+        <w:t>An example of using UAV sensor networks for disaster management.</w:t>
+      </w:r>
+    </w:p>
+    <w:p>
+      <w:r>
+        <w:rPr>
+          <w:b/>
+        </w:rPr>
+        <w:t>Routing Protocols for Mobile Sensor Networks: A Comparative Study</w:t>
+      </w:r>
+    </w:p>
+    <w:p>
+      <w:hyperlink r:id="rId22" w:history="1">
+        <w:r>
+          <w:rPr>
+            <w:rStyle w:val="Hyperlink"/>
+          </w:rPr>
+          <w:t>https://arxiv.org/ftp/arxiv/papers/1403/1403.3162.pdf</w:t>
+        </w:r>
+      </w:hyperlink>
+    </w:p>
+    <w:p>
+      <w:r>
+        <w:t>This report gives a side-by-side comparison of different routing algorithms for mobile wireless sensor networks. This will be useful for analysing protocols and choosing the right one</w:t>
+      </w:r>
+    </w:p>
+    <w:p>
+      <w:r>
+        <w:rPr>
+          <w:b/>
+        </w:rPr>
+        <w:t>Position Based Routing for Wireless Mobile Ad Hoc Networks</w:t>
+      </w:r>
+    </w:p>
+    <w:p>
+      <w:hyperlink r:id="rId23" w:history="1">
+        <w:r>
+          <w:rPr>
+            <w:rStyle w:val="Hyperlink"/>
+          </w:rPr>
+          <w:t>http://ijssst.info/Vol-10/No-1/paper2.pdf</w:t>
+        </w:r>
+      </w:hyperlink>
+    </w:p>
+    <w:p>
+      <w:r>
+        <w:t>Extra information about several routing algorithms for Mobile ad hoc networks</w:t>
+      </w:r>
+    </w:p>
+    <w:p>
+      <w:pPr>
+        <w:rPr>
+          <w:b/>
+        </w:rPr>
+      </w:pPr>
+      <w:r>
+        <w:rPr>
+          <w:b/>
+        </w:rPr>
+        <w:t>Ad Hoc On-demand Non Overlapped Multipath Distance Vector Routing Protocol (AONOMDV)</w:t>
+      </w:r>
+    </w:p>
+    <w:p>
+      <w:hyperlink r:id="rId24" w:history="1">
+        <w:r>
+          <w:rPr>
+            <w:rStyle w:val="Hyperlink"/>
+          </w:rPr>
+          <w:t>http://www.jacr.iausari.ac.ir/pdf_4344_d4fb628f0cde273c5a5a82426e</w:t>
+        </w:r>
+        <w:r>
+          <w:rPr>
+            <w:rStyle w:val="Hyperlink"/>
+            <w:b/>
+          </w:rPr>
+          <w:t>9</w:t>
+        </w:r>
+        <w:r>
+          <w:rPr>
+            <w:rStyle w:val="Hyperlink"/>
+          </w:rPr>
+          <w:t>e0435.html</w:t>
+        </w:r>
+      </w:hyperlink>
+    </w:p>
+    <w:p/>
     <w:sectPr>
       <w:pgSz w:w="11906" w:h="16838"/>
       <w:pgMar w:top="1440" w:right="1440" w:bottom="1440" w:left="1440" w:header="708" w:footer="708" w:gutter="0"/>

</xml_diff>